<commit_message>
Adicionando o documento lean ux canvas
</commit_message>
<xml_diff>
--- a/Documentação/User Story.docx
+++ b/Documentação/User Story.docx
@@ -46,6 +46,7 @@
           <w:szCs w:val="24"/>
         </w:rPr>
       </w:pPr>
+      <w:proofErr w:type="spellStart"/>
       <w:r>
         <w:rPr>
           <w:rFonts w:ascii="system-ui" w:eastAsia="system-ui" w:hAnsi="system-ui" w:cs="system-ui"/>
@@ -71,7 +72,17 @@
           <w:sz w:val="24"/>
           <w:szCs w:val="24"/>
         </w:rPr>
-        <w:t>mo usuário, eu quero receber uma mensagem de erro caso minhas credenciais estejam incorretas, para corrigir o erro e tentar novamente.</w:t>
+        <w:t>mo</w:t>
+      </w:r>
+      <w:proofErr w:type="spellEnd"/>
+      <w:r>
+        <w:rPr>
+          <w:rFonts w:ascii="system-ui" w:eastAsia="system-ui" w:hAnsi="system-ui" w:cs="system-ui"/>
+          <w:color w:val="0D0D0D" w:themeColor="text1" w:themeTint="F2"/>
+          <w:sz w:val="24"/>
+          <w:szCs w:val="24"/>
+        </w:rPr>
+        <w:t xml:space="preserve"> usuário, eu quero receber uma mensagem de erro caso minhas credenciais estejam incorretas, para corrigir o erro e tentar novamente.</w:t>
       </w:r>
     </w:p>
     <w:p>
@@ -208,7 +219,17 @@
           <w:sz w:val="24"/>
           <w:szCs w:val="24"/>
         </w:rPr>
-        <w:t>Como visitante do site, eu quero receber uma mensage</w:t>
+        <w:t xml:space="preserve">Como visitante do site, eu quero receber uma </w:t>
+      </w:r>
+      <w:proofErr w:type="spellStart"/>
+      <w:r>
+        <w:rPr>
+          <w:rFonts w:ascii="system-ui" w:eastAsia="system-ui" w:hAnsi="system-ui" w:cs="system-ui"/>
+          <w:color w:val="0D0D0D" w:themeColor="text1" w:themeTint="F2"/>
+          <w:sz w:val="24"/>
+          <w:szCs w:val="24"/>
+        </w:rPr>
+        <w:t>mensage</w:t>
       </w:r>
       <w:r>
         <w:rPr>
@@ -219,6 +240,7 @@
         </w:rPr>
         <w:t>n</w:t>
       </w:r>
+      <w:proofErr w:type="spellEnd"/>
       <w:r>
         <w:rPr>
           <w:rFonts w:ascii="system-ui" w:eastAsia="system-ui" w:hAnsi="system-ui" w:cs="system-ui"/>
@@ -329,7 +351,17 @@
           <w:sz w:val="24"/>
           <w:szCs w:val="24"/>
         </w:rPr>
-        <w:t>Como usu</w:t>
+        <w:t xml:space="preserve">Como </w:t>
+      </w:r>
+      <w:proofErr w:type="spellStart"/>
+      <w:r>
+        <w:rPr>
+          <w:rFonts w:ascii="system-ui" w:eastAsia="system-ui" w:hAnsi="system-ui" w:cs="system-ui"/>
+          <w:color w:val="0D0D0D" w:themeColor="text1" w:themeTint="F2"/>
+          <w:sz w:val="24"/>
+          <w:szCs w:val="24"/>
+        </w:rPr>
+        <w:t>usu</w:t>
       </w:r>
       <w:r>
         <w:rPr>
@@ -347,7 +379,17 @@
           <w:sz w:val="24"/>
           <w:szCs w:val="24"/>
         </w:rPr>
-        <w:t>rio logado, eu quero acessar uma página de perfil que corresponda ao protótipo fornecido em HTML/CSS, para visualizar e editar minhas informações pessoais.</w:t>
+        <w:t>rio</w:t>
+      </w:r>
+      <w:proofErr w:type="spellEnd"/>
+      <w:r>
+        <w:rPr>
+          <w:rFonts w:ascii="system-ui" w:eastAsia="system-ui" w:hAnsi="system-ui" w:cs="system-ui"/>
+          <w:color w:val="0D0D0D" w:themeColor="text1" w:themeTint="F2"/>
+          <w:sz w:val="24"/>
+          <w:szCs w:val="24"/>
+        </w:rPr>
+        <w:t xml:space="preserve"> logado, eu quero acessar uma página de perfil que corresponda ao protótipo fornecido em HTML/CSS, para visualizar e editar minhas informações pessoais.</w:t>
       </w:r>
     </w:p>
     <w:p>
@@ -457,7 +499,17 @@
           <w:sz w:val="24"/>
           <w:szCs w:val="24"/>
         </w:rPr>
-        <w:t>Como visitante do site, eu quero ter acesso fácil à navegação principal do site e ao botão de login, para encontrar o que estou procurando e acessar minha conta, se necess</w:t>
+        <w:t xml:space="preserve">Como visitante do site, eu quero ter acesso fácil à navegação principal do site e ao botão de login, para encontrar o que estou procurando e acessar minha conta, se </w:t>
+      </w:r>
+      <w:proofErr w:type="spellStart"/>
+      <w:r>
+        <w:rPr>
+          <w:rFonts w:ascii="system-ui" w:eastAsia="system-ui" w:hAnsi="system-ui" w:cs="system-ui"/>
+          <w:color w:val="0D0D0D" w:themeColor="text1" w:themeTint="F2"/>
+          <w:sz w:val="24"/>
+          <w:szCs w:val="24"/>
+        </w:rPr>
+        <w:t>necess</w:t>
       </w:r>
       <w:r>
         <w:rPr>
@@ -475,7 +527,17 @@
           <w:sz w:val="24"/>
           <w:szCs w:val="24"/>
         </w:rPr>
-        <w:t>rio.</w:t>
+        <w:t>rio</w:t>
+      </w:r>
+      <w:proofErr w:type="spellEnd"/>
+      <w:r>
+        <w:rPr>
+          <w:rFonts w:ascii="system-ui" w:eastAsia="system-ui" w:hAnsi="system-ui" w:cs="system-ui"/>
+          <w:color w:val="0D0D0D" w:themeColor="text1" w:themeTint="F2"/>
+          <w:sz w:val="24"/>
+          <w:szCs w:val="24"/>
+        </w:rPr>
+        <w:t>.</w:t>
       </w:r>
     </w:p>
     <w:p>
@@ -791,1335 +853,6 @@
           <w:lang w:eastAsia="pt-BR"/>
         </w:rPr>
       </w:pPr>
-    </w:p>
-    <w:p>
-      <w:pPr>
-        <w:shd w:val="clear" w:color="auto" w:fill="FFFFFF" w:themeFill="background1"/>
-        <w:spacing w:after="0"/>
-        <w:ind w:right="-20"/>
-        <w:rPr>
-          <w:rFonts w:ascii="system-ui" w:eastAsia="Times New Roman" w:hAnsi="system-ui" w:cs="Times New Roman"/>
-          <w:color w:val="0D0D0D"/>
-          <w:sz w:val="24"/>
-          <w:szCs w:val="24"/>
-          <w:lang w:eastAsia="pt-BR"/>
-        </w:rPr>
-      </w:pPr>
-      <w:r>
-        <w:rPr>
-          <w:rFonts w:ascii="system-ui" w:eastAsia="Times New Roman" w:hAnsi="system-ui" w:cs="Times New Roman"/>
-          <w:color w:val="0D0D0D"/>
-          <w:sz w:val="24"/>
-          <w:szCs w:val="24"/>
-          <w:lang w:eastAsia="pt-BR"/>
-        </w:rPr>
-        <w:t>PROTO-PERSONA:</w:t>
-      </w:r>
-    </w:p>
-    <w:p>
-      <w:pPr>
-        <w:shd w:val="clear" w:color="auto" w:fill="FFFFFF" w:themeFill="background1"/>
-        <w:spacing w:after="0"/>
-        <w:ind w:right="-20"/>
-        <w:rPr>
-          <w:rFonts w:ascii="system-ui" w:eastAsia="Times New Roman" w:hAnsi="system-ui" w:cs="Times New Roman"/>
-          <w:color w:val="0D0D0D"/>
-          <w:sz w:val="24"/>
-          <w:szCs w:val="24"/>
-          <w:lang w:eastAsia="pt-BR"/>
-        </w:rPr>
-      </w:pPr>
-    </w:p>
-    <w:p>
-      <w:pPr>
-        <w:shd w:val="clear" w:color="auto" w:fill="FFFFFF" w:themeFill="background1"/>
-        <w:spacing w:after="0"/>
-        <w:ind w:right="-20"/>
-        <w:rPr>
-          <w:rFonts w:ascii="system-ui" w:eastAsia="Times New Roman" w:hAnsi="system-ui" w:cs="Times New Roman"/>
-          <w:color w:val="0D0D0D"/>
-          <w:sz w:val="24"/>
-          <w:szCs w:val="24"/>
-          <w:lang w:eastAsia="pt-BR"/>
-        </w:rPr>
-      </w:pPr>
-      <w:r>
-        <w:rPr>
-          <w:rFonts w:ascii="system-ui" w:eastAsia="Times New Roman" w:hAnsi="system-ui" w:cs="Times New Roman"/>
-          <w:color w:val="0D0D0D"/>
-          <w:sz w:val="24"/>
-          <w:szCs w:val="24"/>
-          <w:lang w:eastAsia="pt-BR"/>
-        </w:rPr>
-        <w:t>Quem?</w:t>
-      </w:r>
-    </w:p>
-    <w:p>
-      <w:pPr>
-        <w:shd w:val="clear" w:color="auto" w:fill="FFFFFF" w:themeFill="background1"/>
-        <w:spacing w:after="0"/>
-        <w:ind w:right="-20"/>
-        <w:rPr>
-          <w:rFonts w:ascii="system-ui" w:eastAsia="Times New Roman" w:hAnsi="system-ui" w:cs="Times New Roman"/>
-          <w:color w:val="0D0D0D"/>
-          <w:sz w:val="24"/>
-          <w:szCs w:val="24"/>
-          <w:lang w:eastAsia="pt-BR"/>
-        </w:rPr>
-      </w:pPr>
-      <w:r>
-        <w:rPr>
-          <w:rFonts w:ascii="system-ui" w:eastAsia="Times New Roman" w:hAnsi="system-ui" w:cs="Times New Roman"/>
-          <w:color w:val="0D0D0D"/>
-          <w:sz w:val="24"/>
-          <w:szCs w:val="24"/>
-          <w:lang w:eastAsia="pt-BR"/>
-        </w:rPr>
-        <w:t xml:space="preserve">“Sou João e tenho dificuldade de visualizar o desempenho da </w:t>
-      </w:r>
-      <w:proofErr w:type="gramStart"/>
-      <w:r>
-        <w:rPr>
-          <w:rFonts w:ascii="system-ui" w:eastAsia="Times New Roman" w:hAnsi="system-ui" w:cs="Times New Roman"/>
-          <w:color w:val="0D0D0D"/>
-          <w:sz w:val="24"/>
-          <w:szCs w:val="24"/>
-          <w:lang w:eastAsia="pt-BR"/>
-        </w:rPr>
-        <w:t>maquina</w:t>
-      </w:r>
-      <w:proofErr w:type="gramEnd"/>
-      <w:r>
-        <w:rPr>
-          <w:rFonts w:ascii="system-ui" w:eastAsia="Times New Roman" w:hAnsi="system-ui" w:cs="Times New Roman"/>
-          <w:color w:val="0D0D0D"/>
-          <w:sz w:val="24"/>
-          <w:szCs w:val="24"/>
-          <w:lang w:eastAsia="pt-BR"/>
-        </w:rPr>
-        <w:t xml:space="preserve"> enquanto a minha aplicação está rodando”</w:t>
-      </w:r>
-    </w:p>
-    <w:p>
-      <w:pPr>
-        <w:shd w:val="clear" w:color="auto" w:fill="FFFFFF" w:themeFill="background1"/>
-        <w:spacing w:after="0"/>
-        <w:ind w:right="-20"/>
-        <w:rPr>
-          <w:rFonts w:ascii="system-ui" w:eastAsia="Times New Roman" w:hAnsi="system-ui" w:cs="Times New Roman"/>
-          <w:color w:val="0D0D0D"/>
-          <w:sz w:val="24"/>
-          <w:szCs w:val="24"/>
-          <w:lang w:eastAsia="pt-BR"/>
-        </w:rPr>
-      </w:pPr>
-    </w:p>
-    <w:p>
-      <w:pPr>
-        <w:shd w:val="clear" w:color="auto" w:fill="FFFFFF" w:themeFill="background1"/>
-        <w:spacing w:after="0"/>
-        <w:ind w:right="-20"/>
-        <w:rPr>
-          <w:rFonts w:ascii="system-ui" w:eastAsia="Times New Roman" w:hAnsi="system-ui" w:cs="Times New Roman"/>
-          <w:color w:val="0D0D0D"/>
-          <w:sz w:val="24"/>
-          <w:szCs w:val="24"/>
-          <w:lang w:eastAsia="pt-BR"/>
-        </w:rPr>
-      </w:pPr>
-      <w:r>
-        <w:rPr>
-          <w:rFonts w:ascii="system-ui" w:eastAsia="Times New Roman" w:hAnsi="system-ui" w:cs="Times New Roman"/>
-          <w:color w:val="0D0D0D"/>
-          <w:sz w:val="24"/>
-          <w:szCs w:val="24"/>
-          <w:lang w:eastAsia="pt-BR"/>
-        </w:rPr>
-        <w:t>Palavras que definem:</w:t>
-      </w:r>
-    </w:p>
-    <w:p>
-      <w:pPr>
-        <w:shd w:val="clear" w:color="auto" w:fill="FFFFFF" w:themeFill="background1"/>
-        <w:spacing w:after="0"/>
-        <w:ind w:right="-20"/>
-        <w:rPr>
-          <w:rFonts w:ascii="system-ui" w:eastAsia="Times New Roman" w:hAnsi="system-ui" w:cs="Times New Roman"/>
-          <w:color w:val="0D0D0D"/>
-          <w:sz w:val="24"/>
-          <w:szCs w:val="24"/>
-          <w:lang w:eastAsia="pt-BR"/>
-        </w:rPr>
-      </w:pPr>
-      <w:r>
-        <w:rPr>
-          <w:rFonts w:ascii="system-ui" w:eastAsia="Times New Roman" w:hAnsi="system-ui" w:cs="Times New Roman"/>
-          <w:color w:val="0D0D0D"/>
-          <w:sz w:val="24"/>
-          <w:szCs w:val="24"/>
-          <w:lang w:eastAsia="pt-BR"/>
-        </w:rPr>
-        <w:t>Atarefado</w:t>
-      </w:r>
-    </w:p>
-    <w:p>
-      <w:pPr>
-        <w:shd w:val="clear" w:color="auto" w:fill="FFFFFF" w:themeFill="background1"/>
-        <w:spacing w:after="0"/>
-        <w:ind w:right="-20"/>
-        <w:rPr>
-          <w:rFonts w:ascii="system-ui" w:eastAsia="Times New Roman" w:hAnsi="system-ui" w:cs="Times New Roman"/>
-          <w:color w:val="0D0D0D"/>
-          <w:sz w:val="24"/>
-          <w:szCs w:val="24"/>
-          <w:lang w:eastAsia="pt-BR"/>
-        </w:rPr>
-      </w:pPr>
-      <w:r>
-        <w:rPr>
-          <w:rFonts w:ascii="system-ui" w:eastAsia="Times New Roman" w:hAnsi="system-ui" w:cs="Times New Roman"/>
-          <w:color w:val="0D0D0D"/>
-          <w:sz w:val="24"/>
-          <w:szCs w:val="24"/>
-          <w:lang w:eastAsia="pt-BR"/>
-        </w:rPr>
-        <w:t>Familiarizado com tecnologia</w:t>
-      </w:r>
-    </w:p>
-    <w:p>
-      <w:pPr>
-        <w:shd w:val="clear" w:color="auto" w:fill="FFFFFF" w:themeFill="background1"/>
-        <w:spacing w:after="0"/>
-        <w:ind w:right="-20"/>
-        <w:rPr>
-          <w:rFonts w:ascii="system-ui" w:eastAsia="Times New Roman" w:hAnsi="system-ui" w:cs="Times New Roman"/>
-          <w:color w:val="0D0D0D"/>
-          <w:sz w:val="24"/>
-          <w:szCs w:val="24"/>
-          <w:lang w:eastAsia="pt-BR"/>
-        </w:rPr>
-      </w:pPr>
-      <w:r>
-        <w:rPr>
-          <w:rFonts w:ascii="system-ui" w:eastAsia="Times New Roman" w:hAnsi="system-ui" w:cs="Times New Roman"/>
-          <w:color w:val="0D0D0D"/>
-          <w:sz w:val="24"/>
-          <w:szCs w:val="24"/>
-          <w:lang w:eastAsia="pt-BR"/>
-        </w:rPr>
-        <w:t>Sabe analisar gráficos</w:t>
-      </w:r>
-    </w:p>
-    <w:p>
-      <w:pPr>
-        <w:shd w:val="clear" w:color="auto" w:fill="FFFFFF" w:themeFill="background1"/>
-        <w:spacing w:after="0"/>
-        <w:ind w:right="-20"/>
-        <w:rPr>
-          <w:rFonts w:ascii="system-ui" w:eastAsia="Times New Roman" w:hAnsi="system-ui" w:cs="Times New Roman"/>
-          <w:color w:val="0D0D0D"/>
-          <w:sz w:val="24"/>
-          <w:szCs w:val="24"/>
-          <w:lang w:eastAsia="pt-BR"/>
-        </w:rPr>
-      </w:pPr>
-      <w:r>
-        <w:rPr>
-          <w:rFonts w:ascii="system-ui" w:eastAsia="Times New Roman" w:hAnsi="system-ui" w:cs="Times New Roman"/>
-          <w:color w:val="0D0D0D"/>
-          <w:sz w:val="24"/>
-          <w:szCs w:val="24"/>
-          <w:lang w:eastAsia="pt-BR"/>
-        </w:rPr>
-        <w:t>Sabe tomar decisões a partir de dados</w:t>
-      </w:r>
-    </w:p>
-    <w:p>
-      <w:pPr>
-        <w:shd w:val="clear" w:color="auto" w:fill="FFFFFF" w:themeFill="background1"/>
-        <w:spacing w:after="0"/>
-        <w:ind w:right="-20"/>
-        <w:rPr>
-          <w:rFonts w:ascii="system-ui" w:eastAsia="Times New Roman" w:hAnsi="system-ui" w:cs="Times New Roman"/>
-          <w:color w:val="0D0D0D"/>
-          <w:sz w:val="24"/>
-          <w:szCs w:val="24"/>
-          <w:lang w:eastAsia="pt-BR"/>
-        </w:rPr>
-      </w:pPr>
-    </w:p>
-    <w:p>
-      <w:pPr>
-        <w:shd w:val="clear" w:color="auto" w:fill="FFFFFF" w:themeFill="background1"/>
-        <w:spacing w:after="0"/>
-        <w:ind w:right="-20"/>
-        <w:rPr>
-          <w:rFonts w:ascii="system-ui" w:eastAsia="Times New Roman" w:hAnsi="system-ui" w:cs="Times New Roman"/>
-          <w:color w:val="0D0D0D"/>
-          <w:sz w:val="24"/>
-          <w:szCs w:val="24"/>
-          <w:lang w:eastAsia="pt-BR"/>
-        </w:rPr>
-      </w:pPr>
-      <w:r>
-        <w:rPr>
-          <w:rFonts w:ascii="system-ui" w:eastAsia="Times New Roman" w:hAnsi="system-ui" w:cs="Times New Roman"/>
-          <w:color w:val="0D0D0D"/>
-          <w:sz w:val="24"/>
-          <w:szCs w:val="24"/>
-          <w:lang w:eastAsia="pt-BR"/>
-        </w:rPr>
-        <w:t>Dores e necessidades:</w:t>
-      </w:r>
-    </w:p>
-    <w:p>
-      <w:pPr>
-        <w:shd w:val="clear" w:color="auto" w:fill="FFFFFF" w:themeFill="background1"/>
-        <w:spacing w:after="0"/>
-        <w:ind w:right="-20"/>
-        <w:rPr>
-          <w:rFonts w:ascii="system-ui" w:eastAsia="Times New Roman" w:hAnsi="system-ui" w:cs="Times New Roman"/>
-          <w:color w:val="0D0D0D"/>
-          <w:sz w:val="24"/>
-          <w:szCs w:val="24"/>
-          <w:lang w:eastAsia="pt-BR"/>
-        </w:rPr>
-      </w:pPr>
-    </w:p>
-    <w:p>
-      <w:pPr>
-        <w:shd w:val="clear" w:color="auto" w:fill="FFFFFF" w:themeFill="background1"/>
-        <w:spacing w:after="0"/>
-        <w:ind w:right="-20"/>
-        <w:rPr>
-          <w:rFonts w:ascii="system-ui" w:eastAsia="Times New Roman" w:hAnsi="system-ui" w:cs="Times New Roman"/>
-          <w:color w:val="0D0D0D"/>
-          <w:sz w:val="24"/>
-          <w:szCs w:val="24"/>
-          <w:lang w:eastAsia="pt-BR"/>
-        </w:rPr>
-      </w:pPr>
-      <w:r>
-        <w:rPr>
-          <w:rFonts w:ascii="system-ui" w:eastAsia="Times New Roman" w:hAnsi="system-ui" w:cs="Times New Roman"/>
-          <w:color w:val="0D0D0D"/>
-          <w:sz w:val="24"/>
-          <w:szCs w:val="24"/>
-          <w:lang w:eastAsia="pt-BR"/>
-        </w:rPr>
-        <w:t xml:space="preserve">Sistema apresentando falhas e ele não sabe o que está acontecendo </w:t>
-      </w:r>
-    </w:p>
-    <w:p>
-      <w:pPr>
-        <w:shd w:val="clear" w:color="auto" w:fill="FFFFFF" w:themeFill="background1"/>
-        <w:spacing w:after="0"/>
-        <w:ind w:right="-20"/>
-        <w:rPr>
-          <w:rFonts w:ascii="system-ui" w:eastAsia="Times New Roman" w:hAnsi="system-ui" w:cs="Times New Roman"/>
-          <w:color w:val="0D0D0D"/>
-          <w:sz w:val="24"/>
-          <w:szCs w:val="24"/>
-          <w:lang w:eastAsia="pt-BR"/>
-        </w:rPr>
-      </w:pPr>
-      <w:r>
-        <w:rPr>
-          <w:rFonts w:ascii="system-ui" w:eastAsia="Times New Roman" w:hAnsi="system-ui" w:cs="Times New Roman"/>
-          <w:color w:val="0D0D0D"/>
-          <w:sz w:val="24"/>
-          <w:szCs w:val="24"/>
-          <w:lang w:eastAsia="pt-BR"/>
-        </w:rPr>
-        <w:t xml:space="preserve">Necessidade de visualizar o desempenho da </w:t>
-      </w:r>
-      <w:proofErr w:type="gramStart"/>
-      <w:r>
-        <w:rPr>
-          <w:rFonts w:ascii="system-ui" w:eastAsia="Times New Roman" w:hAnsi="system-ui" w:cs="Times New Roman"/>
-          <w:color w:val="0D0D0D"/>
-          <w:sz w:val="24"/>
-          <w:szCs w:val="24"/>
-          <w:lang w:eastAsia="pt-BR"/>
-        </w:rPr>
-        <w:t>maquina</w:t>
-      </w:r>
-      <w:proofErr w:type="gramEnd"/>
-      <w:r>
-        <w:rPr>
-          <w:rFonts w:ascii="system-ui" w:eastAsia="Times New Roman" w:hAnsi="system-ui" w:cs="Times New Roman"/>
-          <w:color w:val="0D0D0D"/>
-          <w:sz w:val="24"/>
-          <w:szCs w:val="24"/>
-          <w:lang w:eastAsia="pt-BR"/>
-        </w:rPr>
-        <w:t xml:space="preserve"> rodando a aplicação</w:t>
-      </w:r>
-    </w:p>
-    <w:p>
-      <w:pPr>
-        <w:shd w:val="clear" w:color="auto" w:fill="FFFFFF" w:themeFill="background1"/>
-        <w:spacing w:after="0"/>
-        <w:ind w:right="-20"/>
-        <w:rPr>
-          <w:rFonts w:ascii="system-ui" w:eastAsia="Times New Roman" w:hAnsi="system-ui" w:cs="Times New Roman"/>
-          <w:color w:val="0D0D0D"/>
-          <w:sz w:val="24"/>
-          <w:szCs w:val="24"/>
-          <w:lang w:eastAsia="pt-BR"/>
-        </w:rPr>
-      </w:pPr>
-      <w:r>
-        <w:rPr>
-          <w:rFonts w:ascii="system-ui" w:eastAsia="Times New Roman" w:hAnsi="system-ui" w:cs="Times New Roman"/>
-          <w:color w:val="0D0D0D"/>
-          <w:sz w:val="24"/>
-          <w:szCs w:val="24"/>
-          <w:lang w:eastAsia="pt-BR"/>
-        </w:rPr>
-        <w:t xml:space="preserve">Necessidade de relatórios de desempenho em um </w:t>
-      </w:r>
-      <w:proofErr w:type="gramStart"/>
-      <w:r>
-        <w:rPr>
-          <w:rFonts w:ascii="system-ui" w:eastAsia="Times New Roman" w:hAnsi="system-ui" w:cs="Times New Roman"/>
-          <w:color w:val="0D0D0D"/>
-          <w:sz w:val="24"/>
-          <w:szCs w:val="24"/>
-          <w:lang w:eastAsia="pt-BR"/>
-        </w:rPr>
-        <w:t>período de tempo</w:t>
-      </w:r>
-      <w:proofErr w:type="gramEnd"/>
-      <w:r>
-        <w:rPr>
-          <w:rFonts w:ascii="system-ui" w:eastAsia="Times New Roman" w:hAnsi="system-ui" w:cs="Times New Roman"/>
-          <w:color w:val="0D0D0D"/>
-          <w:sz w:val="24"/>
-          <w:szCs w:val="24"/>
-          <w:lang w:eastAsia="pt-BR"/>
-        </w:rPr>
-        <w:t>.</w:t>
-      </w:r>
-    </w:p>
-    <w:p>
-      <w:pPr>
-        <w:shd w:val="clear" w:color="auto" w:fill="FFFFFF" w:themeFill="background1"/>
-        <w:spacing w:after="0"/>
-        <w:ind w:right="-20"/>
-        <w:rPr>
-          <w:rFonts w:ascii="system-ui" w:eastAsia="Times New Roman" w:hAnsi="system-ui" w:cs="Times New Roman"/>
-          <w:color w:val="0D0D0D"/>
-          <w:sz w:val="24"/>
-          <w:szCs w:val="24"/>
-          <w:lang w:eastAsia="pt-BR"/>
-        </w:rPr>
-      </w:pPr>
-    </w:p>
-    <w:p>
-      <w:pPr>
-        <w:shd w:val="clear" w:color="auto" w:fill="FFFFFF" w:themeFill="background1"/>
-        <w:spacing w:after="0"/>
-        <w:ind w:right="-20"/>
-        <w:rPr>
-          <w:rFonts w:ascii="system-ui" w:eastAsia="Times New Roman" w:hAnsi="system-ui" w:cs="Times New Roman"/>
-          <w:color w:val="0D0D0D"/>
-          <w:sz w:val="24"/>
-          <w:szCs w:val="24"/>
-          <w:lang w:eastAsia="pt-BR"/>
-        </w:rPr>
-      </w:pPr>
-    </w:p>
-    <w:p>
-      <w:pPr>
-        <w:shd w:val="clear" w:color="auto" w:fill="FFFFFF" w:themeFill="background1"/>
-        <w:spacing w:after="0"/>
-        <w:ind w:right="-20"/>
-        <w:rPr>
-          <w:rFonts w:ascii="system-ui" w:eastAsia="Times New Roman" w:hAnsi="system-ui" w:cs="Times New Roman"/>
-          <w:color w:val="0D0D0D"/>
-          <w:sz w:val="24"/>
-          <w:szCs w:val="24"/>
-          <w:lang w:eastAsia="pt-BR"/>
-        </w:rPr>
-      </w:pPr>
-      <w:r>
-        <w:rPr>
-          <w:rFonts w:ascii="system-ui" w:eastAsia="Times New Roman" w:hAnsi="system-ui" w:cs="Times New Roman"/>
-          <w:color w:val="0D0D0D"/>
-          <w:sz w:val="24"/>
-          <w:szCs w:val="24"/>
-          <w:lang w:eastAsia="pt-BR"/>
-        </w:rPr>
-        <w:t>LEAN UX-CANVAS:</w:t>
-      </w:r>
-    </w:p>
-    <w:p>
-      <w:pPr>
-        <w:shd w:val="clear" w:color="auto" w:fill="FFFFFF" w:themeFill="background1"/>
-        <w:spacing w:after="0"/>
-        <w:ind w:right="-20"/>
-        <w:rPr>
-          <w:rFonts w:ascii="system-ui" w:eastAsia="Times New Roman" w:hAnsi="system-ui" w:cs="Times New Roman"/>
-          <w:color w:val="0D0D0D"/>
-          <w:sz w:val="24"/>
-          <w:szCs w:val="24"/>
-          <w:lang w:eastAsia="pt-BR"/>
-        </w:rPr>
-      </w:pPr>
-    </w:p>
-    <w:p>
-      <w:pPr>
-        <w:shd w:val="clear" w:color="auto" w:fill="FFFFFF" w:themeFill="background1"/>
-        <w:spacing w:after="0"/>
-        <w:ind w:right="-20"/>
-        <w:rPr>
-          <w:rFonts w:ascii="system-ui" w:eastAsia="Times New Roman" w:hAnsi="system-ui" w:cs="Times New Roman"/>
-          <w:color w:val="0D0D0D"/>
-          <w:sz w:val="24"/>
-          <w:szCs w:val="24"/>
-          <w:lang w:eastAsia="pt-BR"/>
-        </w:rPr>
-      </w:pPr>
-      <w:r>
-        <w:rPr>
-          <w:rFonts w:ascii="system-ui" w:eastAsia="Times New Roman" w:hAnsi="system-ui" w:cs="Times New Roman"/>
-          <w:color w:val="0D0D0D"/>
-          <w:sz w:val="24"/>
-          <w:szCs w:val="24"/>
-          <w:lang w:eastAsia="pt-BR"/>
-        </w:rPr>
-        <w:t xml:space="preserve">Problemas e necessidades identificadas: </w:t>
-      </w:r>
-    </w:p>
-    <w:p>
-      <w:pPr>
-        <w:shd w:val="clear" w:color="auto" w:fill="FFFFFF" w:themeFill="background1"/>
-        <w:spacing w:after="0"/>
-        <w:ind w:right="-20"/>
-        <w:rPr>
-          <w:rFonts w:ascii="system-ui" w:eastAsia="Times New Roman" w:hAnsi="system-ui" w:cs="Times New Roman"/>
-          <w:color w:val="0D0D0D"/>
-          <w:sz w:val="24"/>
-          <w:szCs w:val="24"/>
-          <w:lang w:eastAsia="pt-BR"/>
-        </w:rPr>
-      </w:pPr>
-    </w:p>
-    <w:p>
-      <w:pPr>
-        <w:shd w:val="clear" w:color="auto" w:fill="FFFFFF" w:themeFill="background1"/>
-        <w:spacing w:after="0"/>
-        <w:ind w:right="-20"/>
-        <w:rPr>
-          <w:rFonts w:ascii="system-ui" w:eastAsia="Times New Roman" w:hAnsi="system-ui" w:cs="Times New Roman"/>
-          <w:color w:val="0D0D0D"/>
-          <w:sz w:val="24"/>
-          <w:szCs w:val="24"/>
-          <w:lang w:eastAsia="pt-BR"/>
-        </w:rPr>
-      </w:pPr>
-      <w:r>
-        <w:rPr>
-          <w:rFonts w:ascii="system-ui" w:eastAsia="Times New Roman" w:hAnsi="system-ui" w:cs="Times New Roman"/>
-          <w:color w:val="0D0D0D"/>
-          <w:sz w:val="24"/>
-          <w:szCs w:val="24"/>
-          <w:lang w:eastAsia="pt-BR"/>
-        </w:rPr>
-        <w:t xml:space="preserve">- </w:t>
-      </w:r>
-      <w:r>
-        <w:rPr>
-          <w:rFonts w:ascii="system-ui" w:eastAsia="Times New Roman" w:hAnsi="system-ui" w:cs="Times New Roman"/>
-          <w:color w:val="0D0D0D"/>
-          <w:sz w:val="24"/>
-          <w:szCs w:val="24"/>
-          <w:lang w:eastAsia="pt-BR"/>
-        </w:rPr>
-        <w:t xml:space="preserve">Falta de visibilidade em tempo real sobre o status das máquinas </w:t>
-      </w:r>
-      <w:r>
-        <w:rPr>
-          <w:rFonts w:ascii="system-ui" w:eastAsia="Times New Roman" w:hAnsi="system-ui" w:cs="Times New Roman"/>
-          <w:color w:val="0D0D0D"/>
-          <w:sz w:val="24"/>
-          <w:szCs w:val="24"/>
-          <w:lang w:eastAsia="pt-BR"/>
-        </w:rPr>
-        <w:t xml:space="preserve">que rodam a aplicação </w:t>
-      </w:r>
-      <w:r>
-        <w:rPr>
-          <w:rFonts w:ascii="system-ui" w:eastAsia="Times New Roman" w:hAnsi="system-ui" w:cs="Times New Roman"/>
-          <w:color w:val="0D0D0D"/>
-          <w:sz w:val="24"/>
-          <w:szCs w:val="24"/>
-          <w:lang w:eastAsia="pt-BR"/>
-        </w:rPr>
-        <w:t>de controle de acesso</w:t>
-      </w:r>
-      <w:r>
-        <w:rPr>
-          <w:rFonts w:ascii="system-ui" w:eastAsia="Times New Roman" w:hAnsi="system-ui" w:cs="Times New Roman"/>
-          <w:color w:val="0D0D0D"/>
-          <w:sz w:val="24"/>
-          <w:szCs w:val="24"/>
-          <w:lang w:eastAsia="pt-BR"/>
-        </w:rPr>
-        <w:t>.</w:t>
-      </w:r>
-    </w:p>
-    <w:p>
-      <w:pPr>
-        <w:shd w:val="clear" w:color="auto" w:fill="FFFFFF" w:themeFill="background1"/>
-        <w:spacing w:after="0"/>
-        <w:ind w:right="-20"/>
-        <w:rPr>
-          <w:rFonts w:ascii="system-ui" w:eastAsia="Times New Roman" w:hAnsi="system-ui" w:cs="Times New Roman"/>
-          <w:color w:val="0D0D0D"/>
-          <w:sz w:val="24"/>
-          <w:szCs w:val="24"/>
-          <w:lang w:eastAsia="pt-BR"/>
-        </w:rPr>
-      </w:pPr>
-      <w:r>
-        <w:rPr>
-          <w:rFonts w:ascii="system-ui" w:eastAsia="Times New Roman" w:hAnsi="system-ui" w:cs="Times New Roman"/>
-          <w:color w:val="0D0D0D"/>
-          <w:sz w:val="24"/>
-          <w:szCs w:val="24"/>
-          <w:lang w:eastAsia="pt-BR"/>
-        </w:rPr>
-        <w:t xml:space="preserve">- </w:t>
-      </w:r>
-      <w:r>
-        <w:rPr>
-          <w:rFonts w:ascii="system-ui" w:eastAsia="Times New Roman" w:hAnsi="system-ui" w:cs="Times New Roman"/>
-          <w:color w:val="0D0D0D"/>
-          <w:sz w:val="24"/>
-          <w:szCs w:val="24"/>
-          <w:lang w:eastAsia="pt-BR"/>
-        </w:rPr>
-        <w:t>Dificuldade em identificar e resolver problemas de hardware antes que causem interrupções no acesso dos usuários.</w:t>
-      </w:r>
-    </w:p>
-    <w:p>
-      <w:pPr>
-        <w:shd w:val="clear" w:color="auto" w:fill="FFFFFF" w:themeFill="background1"/>
-        <w:spacing w:after="0"/>
-        <w:ind w:right="-20"/>
-        <w:rPr>
-          <w:rFonts w:ascii="system-ui" w:eastAsia="Times New Roman" w:hAnsi="system-ui" w:cs="Times New Roman"/>
-          <w:color w:val="0D0D0D"/>
-          <w:sz w:val="24"/>
-          <w:szCs w:val="24"/>
-          <w:lang w:eastAsia="pt-BR"/>
-        </w:rPr>
-      </w:pPr>
-    </w:p>
-    <w:p>
-      <w:pPr>
-        <w:shd w:val="clear" w:color="auto" w:fill="FFFFFF" w:themeFill="background1"/>
-        <w:spacing w:after="0"/>
-        <w:ind w:right="-20"/>
-        <w:rPr>
-          <w:rFonts w:ascii="system-ui" w:eastAsia="Times New Roman" w:hAnsi="system-ui" w:cs="Times New Roman"/>
-          <w:color w:val="0D0D0D"/>
-          <w:sz w:val="24"/>
-          <w:szCs w:val="24"/>
-          <w:lang w:eastAsia="pt-BR"/>
-        </w:rPr>
-      </w:pPr>
-      <w:r>
-        <w:rPr>
-          <w:rFonts w:ascii="system-ui" w:eastAsia="Times New Roman" w:hAnsi="system-ui" w:cs="Times New Roman"/>
-          <w:color w:val="0D0D0D"/>
-          <w:sz w:val="24"/>
-          <w:szCs w:val="24"/>
-          <w:lang w:eastAsia="pt-BR"/>
-        </w:rPr>
-        <w:t>Clientes e Usuários:</w:t>
-      </w:r>
-    </w:p>
-    <w:p>
-      <w:pPr>
-        <w:shd w:val="clear" w:color="auto" w:fill="FFFFFF" w:themeFill="background1"/>
-        <w:spacing w:after="0"/>
-        <w:ind w:right="-20"/>
-        <w:rPr>
-          <w:rFonts w:ascii="system-ui" w:eastAsia="Times New Roman" w:hAnsi="system-ui" w:cs="Times New Roman"/>
-          <w:color w:val="0D0D0D"/>
-          <w:sz w:val="24"/>
-          <w:szCs w:val="24"/>
-          <w:lang w:eastAsia="pt-BR"/>
-        </w:rPr>
-      </w:pPr>
-      <w:r>
-        <w:rPr>
-          <w:rFonts w:ascii="system-ui" w:eastAsia="Times New Roman" w:hAnsi="system-ui" w:cs="Times New Roman"/>
-          <w:color w:val="0D0D0D"/>
-          <w:sz w:val="24"/>
-          <w:szCs w:val="24"/>
-          <w:lang w:eastAsia="pt-BR"/>
-        </w:rPr>
-        <w:t>- Equipe de infraestrutura em edifícios corporativos.</w:t>
-      </w:r>
-    </w:p>
-    <w:p>
-      <w:pPr>
-        <w:shd w:val="clear" w:color="auto" w:fill="FFFFFF" w:themeFill="background1"/>
-        <w:spacing w:after="0"/>
-        <w:ind w:right="-20"/>
-        <w:rPr>
-          <w:rFonts w:ascii="system-ui" w:eastAsia="Times New Roman" w:hAnsi="system-ui" w:cs="Times New Roman"/>
-          <w:color w:val="0D0D0D"/>
-          <w:sz w:val="24"/>
-          <w:szCs w:val="24"/>
-          <w:lang w:eastAsia="pt-BR"/>
-        </w:rPr>
-      </w:pPr>
-      <w:r>
-        <w:rPr>
-          <w:rFonts w:ascii="system-ui" w:eastAsia="Times New Roman" w:hAnsi="system-ui" w:cs="Times New Roman"/>
-          <w:color w:val="0D0D0D"/>
-          <w:sz w:val="24"/>
-          <w:szCs w:val="24"/>
-          <w:lang w:eastAsia="pt-BR"/>
-        </w:rPr>
-        <w:t xml:space="preserve">- Usuários finais das maquinas de controle de </w:t>
-      </w:r>
-      <w:proofErr w:type="gramStart"/>
-      <w:r>
-        <w:rPr>
-          <w:rFonts w:ascii="system-ui" w:eastAsia="Times New Roman" w:hAnsi="system-ui" w:cs="Times New Roman"/>
-          <w:color w:val="0D0D0D"/>
-          <w:sz w:val="24"/>
-          <w:szCs w:val="24"/>
-          <w:lang w:eastAsia="pt-BR"/>
-        </w:rPr>
-        <w:t>acesso ,</w:t>
-      </w:r>
-      <w:proofErr w:type="gramEnd"/>
-      <w:r>
-        <w:rPr>
-          <w:rFonts w:ascii="system-ui" w:eastAsia="Times New Roman" w:hAnsi="system-ui" w:cs="Times New Roman"/>
-          <w:color w:val="0D0D0D"/>
-          <w:sz w:val="24"/>
-          <w:szCs w:val="24"/>
-          <w:lang w:eastAsia="pt-BR"/>
-        </w:rPr>
-        <w:t xml:space="preserve"> como funcionários e visitantes do prédio.</w:t>
-      </w:r>
-    </w:p>
-    <w:p>
-      <w:pPr>
-        <w:shd w:val="clear" w:color="auto" w:fill="FFFFFF" w:themeFill="background1"/>
-        <w:spacing w:after="0"/>
-        <w:ind w:right="-20"/>
-        <w:rPr>
-          <w:rFonts w:ascii="system-ui" w:eastAsia="Times New Roman" w:hAnsi="system-ui" w:cs="Times New Roman"/>
-          <w:color w:val="0D0D0D"/>
-          <w:sz w:val="24"/>
-          <w:szCs w:val="24"/>
-          <w:lang w:eastAsia="pt-BR"/>
-        </w:rPr>
-      </w:pPr>
-    </w:p>
-    <w:p>
-      <w:pPr>
-        <w:shd w:val="clear" w:color="auto" w:fill="FFFFFF" w:themeFill="background1"/>
-        <w:spacing w:after="0"/>
-        <w:ind w:right="-20"/>
-        <w:rPr>
-          <w:rFonts w:ascii="system-ui" w:eastAsia="Times New Roman" w:hAnsi="system-ui" w:cs="Times New Roman"/>
-          <w:color w:val="0D0D0D"/>
-          <w:sz w:val="24"/>
-          <w:szCs w:val="24"/>
-          <w:lang w:eastAsia="pt-BR"/>
-        </w:rPr>
-      </w:pPr>
-    </w:p>
-    <w:p>
-      <w:pPr>
-        <w:shd w:val="clear" w:color="auto" w:fill="FFFFFF" w:themeFill="background1"/>
-        <w:spacing w:after="0"/>
-        <w:ind w:right="-20"/>
-        <w:rPr>
-          <w:rFonts w:ascii="system-ui" w:eastAsia="Times New Roman" w:hAnsi="system-ui" w:cs="Times New Roman"/>
-          <w:color w:val="0D0D0D"/>
-          <w:sz w:val="24"/>
-          <w:szCs w:val="24"/>
-          <w:lang w:eastAsia="pt-BR"/>
-        </w:rPr>
-      </w:pPr>
-    </w:p>
-    <w:p>
-      <w:pPr>
-        <w:shd w:val="clear" w:color="auto" w:fill="FFFFFF" w:themeFill="background1"/>
-        <w:spacing w:after="0"/>
-        <w:ind w:right="-20"/>
-        <w:rPr>
-          <w:rFonts w:ascii="system-ui" w:eastAsia="Times New Roman" w:hAnsi="system-ui" w:cs="Times New Roman"/>
-          <w:color w:val="0D0D0D"/>
-          <w:sz w:val="24"/>
-          <w:szCs w:val="24"/>
-          <w:lang w:eastAsia="pt-BR"/>
-        </w:rPr>
-      </w:pPr>
-    </w:p>
-    <w:p>
-      <w:pPr>
-        <w:shd w:val="clear" w:color="auto" w:fill="FFFFFF" w:themeFill="background1"/>
-        <w:spacing w:after="0"/>
-        <w:ind w:right="-20"/>
-        <w:rPr>
-          <w:rFonts w:ascii="system-ui" w:eastAsia="Times New Roman" w:hAnsi="system-ui" w:cs="Times New Roman"/>
-          <w:color w:val="0D0D0D"/>
-          <w:sz w:val="24"/>
-          <w:szCs w:val="24"/>
-          <w:lang w:eastAsia="pt-BR"/>
-        </w:rPr>
-      </w:pPr>
-    </w:p>
-    <w:p>
-      <w:pPr>
-        <w:shd w:val="clear" w:color="auto" w:fill="FFFFFF" w:themeFill="background1"/>
-        <w:spacing w:after="0"/>
-        <w:ind w:right="-20"/>
-        <w:rPr>
-          <w:rFonts w:ascii="system-ui" w:eastAsia="Times New Roman" w:hAnsi="system-ui" w:cs="Times New Roman"/>
-          <w:color w:val="0D0D0D"/>
-          <w:sz w:val="24"/>
-          <w:szCs w:val="24"/>
-          <w:lang w:eastAsia="pt-BR"/>
-        </w:rPr>
-      </w:pPr>
-      <w:r>
-        <w:rPr>
-          <w:rFonts w:ascii="system-ui" w:eastAsia="Times New Roman" w:hAnsi="system-ui" w:cs="Times New Roman"/>
-          <w:color w:val="0D0D0D"/>
-          <w:sz w:val="24"/>
-          <w:szCs w:val="24"/>
-          <w:lang w:eastAsia="pt-BR"/>
-        </w:rPr>
-        <w:lastRenderedPageBreak/>
-        <w:t>Ideias e soluções:</w:t>
-      </w:r>
-    </w:p>
-    <w:p>
-      <w:pPr>
-        <w:shd w:val="clear" w:color="auto" w:fill="FFFFFF" w:themeFill="background1"/>
-        <w:spacing w:after="0"/>
-        <w:ind w:right="-20"/>
-        <w:rPr>
-          <w:rFonts w:ascii="system-ui" w:eastAsia="Times New Roman" w:hAnsi="system-ui" w:cs="Times New Roman"/>
-          <w:color w:val="0D0D0D"/>
-          <w:sz w:val="24"/>
-          <w:szCs w:val="24"/>
-          <w:lang w:eastAsia="pt-BR"/>
-        </w:rPr>
-      </w:pPr>
-    </w:p>
-    <w:p>
-      <w:pPr>
-        <w:shd w:val="clear" w:color="auto" w:fill="FFFFFF" w:themeFill="background1"/>
-        <w:spacing w:after="0"/>
-        <w:ind w:right="-20"/>
-        <w:rPr>
-          <w:rFonts w:ascii="system-ui" w:eastAsia="Times New Roman" w:hAnsi="system-ui" w:cs="Times New Roman"/>
-          <w:color w:val="0D0D0D"/>
-          <w:sz w:val="24"/>
-          <w:szCs w:val="24"/>
-          <w:lang w:eastAsia="pt-BR"/>
-        </w:rPr>
-      </w:pPr>
-      <w:r>
-        <w:rPr>
-          <w:rFonts w:ascii="system-ui" w:eastAsia="Times New Roman" w:hAnsi="system-ui" w:cs="Times New Roman"/>
-          <w:color w:val="0D0D0D"/>
-          <w:sz w:val="24"/>
-          <w:szCs w:val="24"/>
-          <w:lang w:eastAsia="pt-BR"/>
-        </w:rPr>
-        <w:t xml:space="preserve">- </w:t>
-      </w:r>
-      <w:r>
-        <w:rPr>
-          <w:rFonts w:ascii="system-ui" w:eastAsia="Times New Roman" w:hAnsi="system-ui" w:cs="Times New Roman"/>
-          <w:color w:val="0D0D0D"/>
-          <w:sz w:val="24"/>
-          <w:szCs w:val="24"/>
-          <w:lang w:eastAsia="pt-BR"/>
-        </w:rPr>
-        <w:t>Implementação d</w:t>
-      </w:r>
-      <w:r>
-        <w:rPr>
-          <w:rFonts w:ascii="system-ui" w:eastAsia="Times New Roman" w:hAnsi="system-ui" w:cs="Times New Roman"/>
-          <w:color w:val="0D0D0D"/>
-          <w:sz w:val="24"/>
-          <w:szCs w:val="24"/>
-          <w:lang w:eastAsia="pt-BR"/>
-        </w:rPr>
-        <w:t xml:space="preserve">e </w:t>
-      </w:r>
-      <w:r>
-        <w:rPr>
-          <w:rFonts w:ascii="system-ui" w:eastAsia="Times New Roman" w:hAnsi="system-ui" w:cs="Times New Roman"/>
-          <w:color w:val="0D0D0D"/>
-          <w:sz w:val="24"/>
-          <w:szCs w:val="24"/>
-          <w:lang w:eastAsia="pt-BR"/>
-        </w:rPr>
-        <w:t>monitoramento de hardware para coletar dados em tempo real sobre o desempenho das máquinas.</w:t>
-      </w:r>
-    </w:p>
-    <w:p>
-      <w:pPr>
-        <w:shd w:val="clear" w:color="auto" w:fill="FFFFFF" w:themeFill="background1"/>
-        <w:spacing w:after="0"/>
-        <w:ind w:right="-20"/>
-        <w:rPr>
-          <w:rFonts w:ascii="system-ui" w:eastAsia="Times New Roman" w:hAnsi="system-ui" w:cs="Times New Roman"/>
-          <w:color w:val="0D0D0D"/>
-          <w:sz w:val="24"/>
-          <w:szCs w:val="24"/>
-          <w:lang w:eastAsia="pt-BR"/>
-        </w:rPr>
-      </w:pPr>
-      <w:r>
-        <w:rPr>
-          <w:rFonts w:ascii="system-ui" w:eastAsia="Times New Roman" w:hAnsi="system-ui" w:cs="Times New Roman"/>
-          <w:color w:val="0D0D0D"/>
-          <w:sz w:val="24"/>
-          <w:szCs w:val="24"/>
-          <w:lang w:eastAsia="pt-BR"/>
-        </w:rPr>
-        <w:t xml:space="preserve">- </w:t>
-      </w:r>
-      <w:r>
-        <w:rPr>
-          <w:rFonts w:ascii="system-ui" w:eastAsia="Times New Roman" w:hAnsi="system-ui" w:cs="Times New Roman"/>
-          <w:color w:val="0D0D0D"/>
-          <w:sz w:val="24"/>
-          <w:szCs w:val="24"/>
-          <w:lang w:eastAsia="pt-BR"/>
-        </w:rPr>
-        <w:t xml:space="preserve">Integração de alertas automatizados para notificar a equipe de </w:t>
-      </w:r>
-      <w:r>
-        <w:rPr>
-          <w:rFonts w:ascii="system-ui" w:eastAsia="Times New Roman" w:hAnsi="system-ui" w:cs="Times New Roman"/>
-          <w:color w:val="0D0D0D"/>
-          <w:sz w:val="24"/>
-          <w:szCs w:val="24"/>
-          <w:lang w:eastAsia="pt-BR"/>
-        </w:rPr>
-        <w:t xml:space="preserve">infraestrutura e </w:t>
-      </w:r>
-      <w:r>
-        <w:rPr>
-          <w:rFonts w:ascii="system-ui" w:eastAsia="Times New Roman" w:hAnsi="system-ui" w:cs="Times New Roman"/>
-          <w:color w:val="0D0D0D"/>
-          <w:sz w:val="24"/>
-          <w:szCs w:val="24"/>
-          <w:lang w:eastAsia="pt-BR"/>
-        </w:rPr>
-        <w:t>manutenção sobre problemas identificados.</w:t>
-      </w:r>
-    </w:p>
-    <w:p>
-      <w:pPr>
-        <w:shd w:val="clear" w:color="auto" w:fill="FFFFFF" w:themeFill="background1"/>
-        <w:spacing w:after="0"/>
-        <w:ind w:right="-20"/>
-        <w:rPr>
-          <w:rFonts w:ascii="system-ui" w:eastAsia="Times New Roman" w:hAnsi="system-ui" w:cs="Times New Roman"/>
-          <w:color w:val="0D0D0D"/>
-          <w:sz w:val="24"/>
-          <w:szCs w:val="24"/>
-          <w:lang w:eastAsia="pt-BR"/>
-        </w:rPr>
-      </w:pPr>
-      <w:r>
-        <w:rPr>
-          <w:rFonts w:ascii="system-ui" w:eastAsia="Times New Roman" w:hAnsi="system-ui" w:cs="Times New Roman"/>
-          <w:color w:val="0D0D0D"/>
-          <w:sz w:val="24"/>
-          <w:szCs w:val="24"/>
-          <w:lang w:eastAsia="pt-BR"/>
-        </w:rPr>
-        <w:t xml:space="preserve">- </w:t>
-      </w:r>
-      <w:r>
-        <w:rPr>
-          <w:rFonts w:ascii="system-ui" w:eastAsia="Times New Roman" w:hAnsi="system-ui" w:cs="Times New Roman"/>
-          <w:color w:val="0D0D0D"/>
-          <w:sz w:val="24"/>
-          <w:szCs w:val="24"/>
-          <w:lang w:eastAsia="pt-BR"/>
-        </w:rPr>
-        <w:t xml:space="preserve">Criação de um </w:t>
-      </w:r>
-      <w:r>
-        <w:rPr>
-          <w:rFonts w:ascii="system-ui" w:eastAsia="Times New Roman" w:hAnsi="system-ui" w:cs="Times New Roman"/>
-          <w:color w:val="0D0D0D"/>
-          <w:sz w:val="24"/>
-          <w:szCs w:val="24"/>
-          <w:lang w:eastAsia="pt-BR"/>
-        </w:rPr>
-        <w:t>dashboard para</w:t>
-      </w:r>
-      <w:r>
-        <w:rPr>
-          <w:rFonts w:ascii="system-ui" w:eastAsia="Times New Roman" w:hAnsi="system-ui" w:cs="Times New Roman"/>
-          <w:color w:val="0D0D0D"/>
-          <w:sz w:val="24"/>
-          <w:szCs w:val="24"/>
-          <w:lang w:eastAsia="pt-BR"/>
-        </w:rPr>
-        <w:t xml:space="preserve"> visualizar o status das </w:t>
-      </w:r>
-      <w:r>
-        <w:rPr>
-          <w:rFonts w:ascii="system-ui" w:eastAsia="Times New Roman" w:hAnsi="system-ui" w:cs="Times New Roman"/>
-          <w:color w:val="0D0D0D"/>
-          <w:sz w:val="24"/>
-          <w:szCs w:val="24"/>
-          <w:lang w:eastAsia="pt-BR"/>
-        </w:rPr>
-        <w:t>máquinas.</w:t>
-      </w:r>
-    </w:p>
-    <w:p>
-      <w:pPr>
-        <w:shd w:val="clear" w:color="auto" w:fill="FFFFFF" w:themeFill="background1"/>
-        <w:spacing w:after="0"/>
-        <w:ind w:right="-20"/>
-        <w:rPr>
-          <w:rFonts w:ascii="system-ui" w:eastAsia="Times New Roman" w:hAnsi="system-ui" w:cs="Times New Roman"/>
-          <w:color w:val="0D0D0D"/>
-          <w:sz w:val="24"/>
-          <w:szCs w:val="24"/>
-          <w:lang w:eastAsia="pt-BR"/>
-        </w:rPr>
-      </w:pPr>
-    </w:p>
-    <w:p>
-      <w:pPr>
-        <w:shd w:val="clear" w:color="auto" w:fill="FFFFFF" w:themeFill="background1"/>
-        <w:spacing w:after="0"/>
-        <w:ind w:right="-20"/>
-        <w:rPr>
-          <w:rFonts w:ascii="system-ui" w:eastAsia="Times New Roman" w:hAnsi="system-ui" w:cs="Times New Roman"/>
-          <w:color w:val="0D0D0D"/>
-          <w:sz w:val="24"/>
-          <w:szCs w:val="24"/>
-          <w:lang w:eastAsia="pt-BR"/>
-        </w:rPr>
-      </w:pPr>
-      <w:r>
-        <w:rPr>
-          <w:rFonts w:ascii="system-ui" w:eastAsia="Times New Roman" w:hAnsi="system-ui" w:cs="Times New Roman"/>
-          <w:color w:val="0D0D0D"/>
-          <w:sz w:val="24"/>
-          <w:szCs w:val="24"/>
-          <w:lang w:eastAsia="pt-BR"/>
-        </w:rPr>
-        <w:t>Resultados para o negócio:</w:t>
-      </w:r>
-    </w:p>
-    <w:p>
-      <w:pPr>
-        <w:shd w:val="clear" w:color="auto" w:fill="FFFFFF" w:themeFill="background1"/>
-        <w:spacing w:after="0"/>
-        <w:ind w:right="-20"/>
-        <w:rPr>
-          <w:rFonts w:ascii="system-ui" w:eastAsia="Times New Roman" w:hAnsi="system-ui" w:cs="Times New Roman"/>
-          <w:color w:val="0D0D0D"/>
-          <w:sz w:val="24"/>
-          <w:szCs w:val="24"/>
-          <w:lang w:eastAsia="pt-BR"/>
-        </w:rPr>
-      </w:pPr>
-    </w:p>
-    <w:p>
-      <w:pPr>
-        <w:shd w:val="clear" w:color="auto" w:fill="FFFFFF" w:themeFill="background1"/>
-        <w:spacing w:after="0"/>
-        <w:ind w:right="-20"/>
-        <w:rPr>
-          <w:rFonts w:ascii="system-ui" w:eastAsia="Times New Roman" w:hAnsi="system-ui" w:cs="Times New Roman"/>
-          <w:color w:val="0D0D0D"/>
-          <w:sz w:val="24"/>
-          <w:szCs w:val="24"/>
-          <w:lang w:eastAsia="pt-BR"/>
-        </w:rPr>
-      </w:pPr>
-      <w:r>
-        <w:rPr>
-          <w:rFonts w:ascii="system-ui" w:eastAsia="Times New Roman" w:hAnsi="system-ui" w:cs="Times New Roman"/>
-          <w:color w:val="0D0D0D"/>
-          <w:sz w:val="24"/>
-          <w:szCs w:val="24"/>
-          <w:lang w:eastAsia="pt-BR"/>
-        </w:rPr>
-        <w:t xml:space="preserve">- </w:t>
-      </w:r>
-      <w:r>
-        <w:rPr>
-          <w:rFonts w:ascii="system-ui" w:eastAsia="Times New Roman" w:hAnsi="system-ui" w:cs="Times New Roman"/>
-          <w:color w:val="0D0D0D"/>
-          <w:sz w:val="24"/>
-          <w:szCs w:val="24"/>
-          <w:lang w:eastAsia="pt-BR"/>
-        </w:rPr>
-        <w:t xml:space="preserve">Redução dos custos operacionais relacionados à manutenção </w:t>
-      </w:r>
-      <w:r>
-        <w:rPr>
-          <w:rFonts w:ascii="system-ui" w:eastAsia="Times New Roman" w:hAnsi="system-ui" w:cs="Times New Roman"/>
-          <w:color w:val="0D0D0D"/>
-          <w:sz w:val="24"/>
-          <w:szCs w:val="24"/>
-          <w:lang w:eastAsia="pt-BR"/>
-        </w:rPr>
-        <w:t>para correção de erros</w:t>
-      </w:r>
-      <w:r>
-        <w:rPr>
-          <w:rFonts w:ascii="system-ui" w:eastAsia="Times New Roman" w:hAnsi="system-ui" w:cs="Times New Roman"/>
-          <w:color w:val="0D0D0D"/>
-          <w:sz w:val="24"/>
-          <w:szCs w:val="24"/>
-          <w:lang w:eastAsia="pt-BR"/>
-        </w:rPr>
-        <w:t>.</w:t>
-      </w:r>
-    </w:p>
-    <w:p>
-      <w:pPr>
-        <w:shd w:val="clear" w:color="auto" w:fill="FFFFFF" w:themeFill="background1"/>
-        <w:spacing w:after="0"/>
-        <w:ind w:right="-20"/>
-        <w:rPr>
-          <w:rFonts w:ascii="system-ui" w:eastAsia="Times New Roman" w:hAnsi="system-ui" w:cs="Times New Roman"/>
-          <w:color w:val="0D0D0D"/>
-          <w:sz w:val="24"/>
-          <w:szCs w:val="24"/>
-          <w:lang w:eastAsia="pt-BR"/>
-        </w:rPr>
-      </w:pPr>
-      <w:r>
-        <w:rPr>
-          <w:rFonts w:ascii="system-ui" w:eastAsia="Times New Roman" w:hAnsi="system-ui" w:cs="Times New Roman"/>
-          <w:color w:val="0D0D0D"/>
-          <w:sz w:val="24"/>
-          <w:szCs w:val="24"/>
-          <w:lang w:eastAsia="pt-BR"/>
-        </w:rPr>
-        <w:t xml:space="preserve">- </w:t>
-      </w:r>
-      <w:r>
-        <w:rPr>
-          <w:rFonts w:ascii="system-ui" w:eastAsia="Times New Roman" w:hAnsi="system-ui" w:cs="Times New Roman"/>
-          <w:color w:val="0D0D0D"/>
-          <w:sz w:val="24"/>
-          <w:szCs w:val="24"/>
-          <w:lang w:eastAsia="pt-BR"/>
-        </w:rPr>
-        <w:t>Aumento da eficiência da equipe de manutenção devido à detecção de problemas de hardware</w:t>
-      </w:r>
-      <w:r>
-        <w:rPr>
-          <w:rFonts w:ascii="system-ui" w:eastAsia="Times New Roman" w:hAnsi="system-ui" w:cs="Times New Roman"/>
-          <w:color w:val="0D0D0D"/>
-          <w:sz w:val="24"/>
-          <w:szCs w:val="24"/>
-          <w:lang w:eastAsia="pt-BR"/>
-        </w:rPr>
-        <w:t xml:space="preserve"> mais rapidamente</w:t>
-      </w:r>
-      <w:r>
-        <w:rPr>
-          <w:rFonts w:ascii="system-ui" w:eastAsia="Times New Roman" w:hAnsi="system-ui" w:cs="Times New Roman"/>
-          <w:color w:val="0D0D0D"/>
-          <w:sz w:val="24"/>
-          <w:szCs w:val="24"/>
-          <w:lang w:eastAsia="pt-BR"/>
-        </w:rPr>
-        <w:t>.</w:t>
-      </w:r>
-    </w:p>
-    <w:p>
-      <w:pPr>
-        <w:shd w:val="clear" w:color="auto" w:fill="FFFFFF" w:themeFill="background1"/>
-        <w:spacing w:after="0"/>
-        <w:ind w:right="-20"/>
-        <w:rPr>
-          <w:rFonts w:ascii="system-ui" w:eastAsia="Times New Roman" w:hAnsi="system-ui" w:cs="Times New Roman"/>
-          <w:color w:val="0D0D0D"/>
-          <w:sz w:val="24"/>
-          <w:szCs w:val="24"/>
-          <w:lang w:eastAsia="pt-BR"/>
-        </w:rPr>
-      </w:pPr>
-      <w:r>
-        <w:rPr>
-          <w:rFonts w:ascii="system-ui" w:eastAsia="Times New Roman" w:hAnsi="system-ui" w:cs="Times New Roman"/>
-          <w:color w:val="0D0D0D"/>
-          <w:sz w:val="24"/>
-          <w:szCs w:val="24"/>
-          <w:lang w:eastAsia="pt-BR"/>
-        </w:rPr>
-        <w:t xml:space="preserve">- </w:t>
-      </w:r>
-      <w:r>
-        <w:rPr>
-          <w:rFonts w:ascii="system-ui" w:eastAsia="Times New Roman" w:hAnsi="system-ui" w:cs="Times New Roman"/>
-          <w:color w:val="0D0D0D"/>
-          <w:sz w:val="24"/>
-          <w:szCs w:val="24"/>
-          <w:lang w:eastAsia="pt-BR"/>
-        </w:rPr>
-        <w:t>Minimização do tempo de inatividade das máquinas de controle de acesso.</w:t>
-      </w:r>
-    </w:p>
-    <w:p>
-      <w:pPr>
-        <w:shd w:val="clear" w:color="auto" w:fill="FFFFFF" w:themeFill="background1"/>
-        <w:spacing w:after="0"/>
-        <w:ind w:right="-20"/>
-        <w:rPr>
-          <w:rFonts w:ascii="system-ui" w:eastAsia="Times New Roman" w:hAnsi="system-ui" w:cs="Times New Roman"/>
-          <w:color w:val="0D0D0D"/>
-          <w:sz w:val="24"/>
-          <w:szCs w:val="24"/>
-          <w:lang w:eastAsia="pt-BR"/>
-        </w:rPr>
-      </w:pPr>
-    </w:p>
-    <w:p>
-      <w:pPr>
-        <w:shd w:val="clear" w:color="auto" w:fill="FFFFFF" w:themeFill="background1"/>
-        <w:spacing w:after="0"/>
-        <w:ind w:right="-20"/>
-        <w:rPr>
-          <w:rFonts w:ascii="system-ui" w:eastAsia="Times New Roman" w:hAnsi="system-ui" w:cs="Times New Roman"/>
-          <w:color w:val="0D0D0D"/>
-          <w:sz w:val="24"/>
-          <w:szCs w:val="24"/>
-          <w:lang w:eastAsia="pt-BR"/>
-        </w:rPr>
-      </w:pPr>
-      <w:r>
-        <w:rPr>
-          <w:rFonts w:ascii="system-ui" w:eastAsia="Times New Roman" w:hAnsi="system-ui" w:cs="Times New Roman"/>
-          <w:color w:val="0D0D0D"/>
-          <w:sz w:val="24"/>
-          <w:szCs w:val="24"/>
-          <w:lang w:eastAsia="pt-BR"/>
-        </w:rPr>
-        <w:t>Benefícios para o usuário:</w:t>
-      </w:r>
-    </w:p>
-    <w:p>
-      <w:pPr>
-        <w:shd w:val="clear" w:color="auto" w:fill="FFFFFF" w:themeFill="background1"/>
-        <w:spacing w:after="0"/>
-        <w:ind w:right="-20"/>
-        <w:rPr>
-          <w:rFonts w:ascii="system-ui" w:eastAsia="Times New Roman" w:hAnsi="system-ui" w:cs="Times New Roman"/>
-          <w:color w:val="0D0D0D"/>
-          <w:sz w:val="24"/>
-          <w:szCs w:val="24"/>
-          <w:lang w:eastAsia="pt-BR"/>
-        </w:rPr>
-      </w:pPr>
-    </w:p>
-    <w:p>
-      <w:pPr>
-        <w:shd w:val="clear" w:color="auto" w:fill="FFFFFF" w:themeFill="background1"/>
-        <w:spacing w:after="0"/>
-        <w:ind w:right="-20"/>
-        <w:rPr>
-          <w:rFonts w:ascii="system-ui" w:eastAsia="Times New Roman" w:hAnsi="system-ui" w:cs="Times New Roman"/>
-          <w:color w:val="0D0D0D"/>
-          <w:sz w:val="24"/>
-          <w:szCs w:val="24"/>
-          <w:lang w:eastAsia="pt-BR"/>
-        </w:rPr>
-      </w:pPr>
-      <w:r>
-        <w:rPr>
-          <w:rFonts w:ascii="system-ui" w:eastAsia="Times New Roman" w:hAnsi="system-ui" w:cs="Times New Roman"/>
-          <w:color w:val="0D0D0D"/>
-          <w:sz w:val="24"/>
-          <w:szCs w:val="24"/>
-          <w:lang w:eastAsia="pt-BR"/>
-        </w:rPr>
-        <w:t>-</w:t>
-      </w:r>
-      <w:r>
-        <w:rPr>
-          <w:rFonts w:ascii="system-ui" w:eastAsia="Times New Roman" w:hAnsi="system-ui" w:cs="Times New Roman"/>
-          <w:color w:val="0D0D0D"/>
-          <w:sz w:val="24"/>
-          <w:szCs w:val="24"/>
-          <w:lang w:eastAsia="pt-BR"/>
-        </w:rPr>
-        <w:t>Menos interrupções devido a falhas no hardware das catracas.</w:t>
-      </w:r>
-    </w:p>
-    <w:p>
-      <w:pPr>
-        <w:shd w:val="clear" w:color="auto" w:fill="FFFFFF" w:themeFill="background1"/>
-        <w:spacing w:after="0"/>
-        <w:ind w:right="-20"/>
-        <w:rPr>
-          <w:rFonts w:ascii="system-ui" w:eastAsia="Times New Roman" w:hAnsi="system-ui" w:cs="Times New Roman"/>
-          <w:color w:val="0D0D0D"/>
-          <w:sz w:val="24"/>
-          <w:szCs w:val="24"/>
-          <w:lang w:eastAsia="pt-BR"/>
-        </w:rPr>
-      </w:pPr>
-    </w:p>
-    <w:p>
-      <w:pPr>
-        <w:shd w:val="clear" w:color="auto" w:fill="FFFFFF" w:themeFill="background1"/>
-        <w:spacing w:before="240" w:after="0"/>
-        <w:ind w:right="-20"/>
-        <w:rPr>
-          <w:rFonts w:ascii="system-ui" w:eastAsia="Times New Roman" w:hAnsi="system-ui" w:cs="Times New Roman"/>
-          <w:color w:val="0D0D0D"/>
-          <w:sz w:val="24"/>
-          <w:szCs w:val="24"/>
-          <w:lang w:eastAsia="pt-BR"/>
-        </w:rPr>
-      </w:pPr>
-      <w:r>
-        <w:rPr>
-          <w:rFonts w:ascii="system-ui" w:eastAsia="Times New Roman" w:hAnsi="system-ui" w:cs="Times New Roman"/>
-          <w:color w:val="0D0D0D"/>
-          <w:sz w:val="24"/>
-          <w:szCs w:val="24"/>
-          <w:lang w:eastAsia="pt-BR"/>
-        </w:rPr>
-        <w:softHyphen/>
-      </w:r>
-      <w:r>
-        <w:rPr>
-          <w:rFonts w:ascii="system-ui" w:eastAsia="Times New Roman" w:hAnsi="system-ui" w:cs="Times New Roman"/>
-          <w:color w:val="0D0D0D"/>
-          <w:sz w:val="24"/>
-          <w:szCs w:val="24"/>
-          <w:lang w:eastAsia="pt-BR"/>
-        </w:rPr>
-        <w:softHyphen/>
-      </w:r>
     </w:p>
     <w:p>
       <w:pPr>

</xml_diff>